<commit_message>
lots of stuff, working through adding education fields to accept input and transfer to our backend for the html preview styling.
</commit_message>
<xml_diff>
--- a/backend/templates/Default.docx
+++ b/backend/templates/Default.docx
@@ -156,7 +156,7 @@
         <w:tblLook w:val="04A0" w:firstRow="1" w:lastRow="0" w:firstColumn="1" w:lastColumn="0" w:noHBand="0" w:noVBand="1"/>
       </w:tblPr>
       <w:tblGrid>
-        <w:gridCol w:w="7296"/>
+        <w:gridCol w:w="7297"/>
         <w:gridCol w:w="1073"/>
         <w:gridCol w:w="2531"/>
       </w:tblGrid>
@@ -368,7 +368,7 @@
                 <w:sz w:val="26"/>
                 <w:szCs w:val="26"/>
               </w:rPr>
-              <w:t>{? e</w:t>
+              <w:t xml:space="preserve">{? </w:t>
             </w:r>
             <w:proofErr w:type="spellStart"/>
             <w:r>
@@ -378,7 +378,7 @@
                 <w:sz w:val="26"/>
                 <w:szCs w:val="26"/>
               </w:rPr>
-              <w:t>du_minor:INLINE</w:t>
+              <w:t>edu_minor:INLINE</w:t>
             </w:r>
             <w:proofErr w:type="spellEnd"/>
             <w:r>
@@ -735,9 +735,10 @@
     </w:p>
     <w:sectPr>
       <w:type w:val="continuous"/>
-      <w:pgSz w:w="12240" w:h="15840"/>
-      <w:pgMar w:top="620" w:right="720" w:bottom="280" w:left="620" w:header="720" w:footer="720" w:gutter="0"/>
+      <w:pgSz w:w="12240" w:h="15840" w:code="1"/>
+      <w:pgMar w:top="619" w:right="720" w:bottom="274" w:left="619" w:header="720" w:footer="720" w:gutter="0"/>
       <w:cols w:space="720"/>
+      <w:docGrid w:linePitch="299"/>
     </w:sectPr>
   </w:body>
 </w:document>
@@ -1327,6 +1328,7 @@
   <w:style w:type="character" w:default="1" w:styleId="DefaultParagraphFont">
     <w:name w:val="Default Paragraph Font"/>
     <w:uiPriority w:val="1"/>
+    <w:semiHidden/>
     <w:unhideWhenUsed/>
   </w:style>
   <w:style w:type="table" w:default="1" w:styleId="TableNormal">

</xml_diff>